<commit_message>
update delegate and event
</commit_message>
<xml_diff>
--- a/CSharp.docx
+++ b/CSharp.docx
@@ -3481,6 +3481,39 @@
           <w:szCs w:val="26"/>
         </w:rPr>
       </w:pPr>
+      <w:hyperlink r:id="rId22" w:history="1">
+        <w:r>
+          <w:rPr>
+            <w:rStyle w:val="Hyperlink"/>
+            <w:rFonts w:ascii="Times New Roman" w:eastAsia="Times New Roman" w:hAnsi="Times New Roman" w:cs="Times New Roman"/>
+            <w:sz w:val="26"/>
+            <w:szCs w:val="26"/>
+          </w:rPr>
+          <w:t>http://code5s.com/windows/visual-c-sharp/delegate-va-event-trong-csharp.html</w:t>
+        </w:r>
+      </w:hyperlink>
+    </w:p>
+    <w:p>
+      <w:pPr>
+        <w:rPr>
+          <w:rFonts w:ascii="Times New Roman" w:eastAsia="Times New Roman" w:hAnsi="Times New Roman" w:cs="Times New Roman"/>
+          <w:color w:val="000000"/>
+          <w:sz w:val="26"/>
+          <w:szCs w:val="26"/>
+        </w:rPr>
+      </w:pPr>
+      <w:bookmarkStart w:id="0" w:name="_GoBack"/>
+      <w:bookmarkEnd w:id="0"/>
+    </w:p>
+    <w:p>
+      <w:pPr>
+        <w:rPr>
+          <w:rFonts w:ascii="Times New Roman" w:eastAsia="Times New Roman" w:hAnsi="Times New Roman" w:cs="Times New Roman"/>
+          <w:color w:val="000000"/>
+          <w:sz w:val="26"/>
+          <w:szCs w:val="26"/>
+        </w:rPr>
+      </w:pPr>
       <w:r>
         <w:rPr>
           <w:rFonts w:ascii="Times New Roman" w:eastAsia="Times New Roman" w:hAnsi="Times New Roman" w:cs="Times New Roman"/>
@@ -3709,8 +3742,6 @@
           <w:szCs w:val="21"/>
         </w:rPr>
       </w:pPr>
-      <w:bookmarkStart w:id="0" w:name="_GoBack"/>
-      <w:bookmarkEnd w:id="0"/>
     </w:p>
     <w:p>
       <w:pPr>
@@ -3881,7 +3912,7 @@
       </w:r>
     </w:p>
     <w:p>
-      <w:hyperlink r:id="rId22" w:history="1">
+      <w:hyperlink r:id="rId23" w:history="1">
         <w:r>
           <w:rPr>
             <w:rStyle w:val="Hyperlink"/>
@@ -3901,6 +3932,7 @@
         <w:rPr>
           <w:b/>
         </w:rPr>
+        <w:lastRenderedPageBreak/>
         <w:t>File Class</w:t>
       </w:r>
     </w:p>
@@ -3910,7 +3942,7 @@
           <w:rStyle w:val="Hyperlink"/>
         </w:rPr>
       </w:pPr>
-      <w:hyperlink r:id="rId23" w:history="1">
+      <w:hyperlink r:id="rId24" w:history="1">
         <w:r>
           <w:rPr>
             <w:rStyle w:val="Hyperlink"/>
@@ -3936,7 +3968,7 @@
           <w:shd w:val="clear" w:color="auto" w:fill="F1F0F0"/>
         </w:rPr>
       </w:pPr>
-      <w:hyperlink r:id="rId24" w:history="1">
+      <w:hyperlink r:id="rId25" w:history="1">
         <w:r>
           <w:rPr>
             <w:rStyle w:val="Hyperlink"/>
@@ -3959,7 +3991,7 @@
           <w:shd w:val="clear" w:color="auto" w:fill="F1F0F0"/>
         </w:rPr>
       </w:pPr>
-      <w:hyperlink r:id="rId25" w:history="1">
+      <w:hyperlink r:id="rId26" w:history="1">
         <w:r>
           <w:rPr>
             <w:rStyle w:val="Hyperlink"/>
@@ -4110,7 +4142,7 @@
       <w:pPr>
         <w:jc w:val="both"/>
       </w:pPr>
-      <w:hyperlink r:id="rId26" w:history="1">
+      <w:hyperlink r:id="rId27" w:history="1">
         <w:r>
           <w:rPr>
             <w:rStyle w:val="Hyperlink"/>
@@ -4128,7 +4160,7 @@
       <w:pPr>
         <w:jc w:val="both"/>
       </w:pPr>
-      <w:hyperlink r:id="rId27" w:history="1">
+      <w:hyperlink r:id="rId28" w:history="1">
         <w:r>
           <w:rPr>
             <w:rStyle w:val="Hyperlink"/>

</xml_diff>